<commit_message>
modifications de fichiers ajouts
</commit_message>
<xml_diff>
--- a/WEKA-K-means .docx
+++ b/WEKA-K-means .docx
@@ -904,6 +904,7 @@
                                 <w:szCs w:val="28"/>
                               </w:rPr>
                             </w:pPr>
+                            <w:proofErr w:type="gramStart"/>
                             <w:r>
                               <w:rPr>
                                 <w:rFonts w:ascii="Arial" w:hAnsi="Arial"/>
@@ -913,8 +914,9 @@
                                 <w:szCs w:val="28"/>
                                 <w:u w:val="single"/>
                               </w:rPr>
-                              <w:t>TP1:</w:t>
+                              <w:t>TP:</w:t>
                             </w:r>
+                            <w:proofErr w:type="gramEnd"/>
                           </w:p>
                           <w:p>
                             <w:pPr>
@@ -1034,6 +1036,7 @@
                           <w:szCs w:val="28"/>
                         </w:rPr>
                       </w:pPr>
+                      <w:proofErr w:type="gramStart"/>
                       <w:r>
                         <w:rPr>
                           <w:rFonts w:ascii="Arial" w:hAnsi="Arial"/>
@@ -1043,8 +1046,9 @@
                           <w:szCs w:val="28"/>
                           <w:u w:val="single"/>
                         </w:rPr>
-                        <w:t>TP1:</w:t>
+                        <w:t>TP:</w:t>
                       </w:r>
+                      <w:proofErr w:type="gramEnd"/>
                     </w:p>
                     <w:p>
                       <w:pPr>
@@ -1499,6 +1503,7 @@
           <w:docPartUnique/>
         </w:docPartObj>
       </w:sdtPr>
+      <w:sdtEndPr/>
       <w:sdtContent>
         <w:p>
           <w:pPr>
@@ -3444,7 +3449,7 @@
         </w:rPr>
         <w:lastRenderedPageBreak/>
         <w:drawing>
-          <wp:inline distT="0" distB="0" distL="0" distR="0" wp14:anchorId="42FCBF12" wp14:editId="6686CD2A">
+          <wp:inline distT="0" distB="0" distL="0" distR="0" wp14:anchorId="42FCBF12" wp14:editId="6EECB338">
             <wp:extent cx="9507210" cy="6571629"/>
             <wp:effectExtent l="635" t="0" r="0" b="0"/>
             <wp:docPr id="137302672" name="Image 6"/>
@@ -3500,7 +3505,7 @@
         </w:rPr>
         <w:lastRenderedPageBreak/>
         <w:drawing>
-          <wp:inline distT="0" distB="0" distL="0" distR="0" wp14:anchorId="7071543F" wp14:editId="7B3CCCB9">
+          <wp:inline distT="0" distB="0" distL="0" distR="0" wp14:anchorId="7071543F" wp14:editId="02115B6A">
             <wp:extent cx="9491181" cy="6447155"/>
             <wp:effectExtent l="0" t="2223" r="0" b="0"/>
             <wp:docPr id="2133055746" name="Image 7"/>

</xml_diff>